<commit_message>
correct ETL and removed comments
</commit_message>
<xml_diff>
--- a/Documents/RepeatableETLReport.docx
+++ b/Documents/RepeatableETLReport.docx
@@ -970,64 +970,15 @@
           <w:szCs w:val="20"/>
         </w:rPr>
       </w:pPr>
-      <w:r>
+    </w:p>
+    <w:p>
+      <w:pPr>
         <w:rPr>
           <w:color w:val="FF0000"/>
           <w:sz w:val="20"/>
           <w:szCs w:val="20"/>
         </w:rPr>
-        <w:t xml:space="preserve">Additionally, using census data [2], we will attempt to paint a broader picture </w:t>
-      </w:r>
-      <w:proofErr w:type="spellStart"/>
-      <w:r>
-        <w:rPr>
-          <w:color w:val="FF0000"/>
-          <w:sz w:val="20"/>
-          <w:szCs w:val="20"/>
-        </w:rPr>
-        <w:t>w.r.t.</w:t>
-      </w:r>
-      <w:proofErr w:type="spellEnd"/>
-      <w:r>
-        <w:rPr>
-          <w:color w:val="FF0000"/>
-          <w:sz w:val="20"/>
-          <w:szCs w:val="20"/>
-        </w:rPr>
-        <w:t xml:space="preserve"> sales trends in the US</w:t>
-      </w:r>
-      <w:r>
-        <w:rPr>
-          <w:color w:val="FF0000"/>
-          <w:sz w:val="20"/>
-          <w:szCs w:val="20"/>
-        </w:rPr>
-        <w:t xml:space="preserve"> (potentially)</w:t>
-      </w:r>
-      <w:r>
-        <w:rPr>
-          <w:color w:val="FF0000"/>
-          <w:sz w:val="20"/>
-          <w:szCs w:val="20"/>
-        </w:rPr>
-        <w:t xml:space="preserve"> – used on </w:t>
-      </w:r>
-      <w:r>
-        <w:rPr>
-          <w:color w:val="FF0000"/>
-          <w:sz w:val="20"/>
-          <w:szCs w:val="20"/>
-        </w:rPr>
-        <w:t xml:space="preserve">the </w:t>
-      </w:r>
-      <w:r>
-        <w:rPr>
-          <w:color w:val="FF0000"/>
-          <w:sz w:val="20"/>
-          <w:szCs w:val="20"/>
-        </w:rPr>
-        <w:t>analytics side.</w:t>
-      </w:r>
+      </w:pPr>
     </w:p>
     <w:p>
       <w:pPr>
@@ -3685,16 +3636,7 @@
                                 <w:sz w:val="16"/>
                                 <w:szCs w:val="16"/>
                               </w:rPr>
-                              <w:t> </w:t>
-                            </w:r>
-                            <w:r>
-                              <w:rPr>
-                                <w:rFonts w:ascii="Consolas" w:eastAsia="Times New Roman" w:hAnsi="Consolas" w:cs="Times New Roman"/>
-                                <w:color w:val="212121"/>
-                                <w:sz w:val="16"/>
-                                <w:szCs w:val="16"/>
-                              </w:rPr>
-                              <w:t>GameInfo (</w:t>
+                              <w:t> GameInfo (</w:t>
                             </w:r>
                           </w:p>
                           <w:p>
@@ -4354,16 +4296,7 @@
                                 <w:sz w:val="16"/>
                                 <w:szCs w:val="16"/>
                               </w:rPr>
-                              <w:t> </w:t>
-                            </w:r>
-                            <w:r>
-                              <w:rPr>
-                                <w:rFonts w:ascii="Consolas" w:eastAsia="Times New Roman" w:hAnsi="Consolas" w:cs="Times New Roman"/>
-                                <w:color w:val="212121"/>
-                                <w:sz w:val="16"/>
-                                <w:szCs w:val="16"/>
-                              </w:rPr>
-                              <w:t>Sales(</w:t>
+                              <w:t> Sales(</w:t>
                             </w:r>
                             <w:r>
                               <w:rPr>
@@ -6702,27 +6635,11 @@
     <w:p>
       <w:pPr>
         <w:rPr>
-          <w:sz w:val="20"/>
-          <w:szCs w:val="20"/>
-        </w:rPr>
-      </w:pPr>
-    </w:p>
-    <w:p>
-      <w:pPr>
-        <w:rPr>
           <w:color w:val="FF0000"/>
           <w:sz w:val="20"/>
           <w:szCs w:val="20"/>
         </w:rPr>
       </w:pPr>
-      <w:r>
-        <w:rPr>
-          <w:color w:val="FF0000"/>
-          <w:sz w:val="20"/>
-          <w:szCs w:val="20"/>
-        </w:rPr>
-        <w:t>Do we need a conclusion?</w:t>
-      </w:r>
     </w:p>
     <w:p>
       <w:pPr>

</xml_diff>